<commit_message>
Fixed a few grammatical issues
</commit_message>
<xml_diff>
--- a/Capstone_Paper_v2.docx
+++ b/Capstone_Paper_v2.docx
@@ -95,7 +95,7 @@
           <w:rtl w:val="0"/>
           <w:lang w:val="en-US"/>
         </w:rPr>
-        <w:t xml:space="preserve">The primary data source for this project was a set of approximately 1.7 million taxi rides from NYC, circa 2013. We were tasked with proposing a question that could be answered using this data, and we decided to focus on a subject that would have a significant </w:t>
+        <w:t xml:space="preserve">The primary data source for this project was a set of approximately 1.7 million taxi rides from NYC, circa 2013. We were tasked with proposing a business question that could be answered using this data, and we decided to focus on a subject that would have a significant </w:t>
       </w:r>
       <w:r>
         <w:rPr>
@@ -113,34 +113,34 @@
           <w:rtl w:val="0"/>
           <w:lang w:val="en-US"/>
         </w:rPr>
-        <w:t xml:space="preserve"> impact: Can we accurately predict the length of a taxi ride given data that would only be known at the beginning of the trip? Doing this could have a profound impact on driver scheduling, as companies could ensure they had the necessary amount of drivers to handle the expected volume of rides at any given time. It could also enable the addition of a predicted ride costs, so riders would know what to expect to pay before their trip started.</w:t>
-      </w:r>
-    </w:p>
-    <w:p>
-      <w:pPr>
-        <w:pStyle w:val="Body"/>
-        <w:rPr>
-          <w:sz w:val="20"/>
-          <w:szCs w:val="20"/>
-        </w:rPr>
-      </w:pPr>
-    </w:p>
-    <w:p>
-      <w:pPr>
-        <w:pStyle w:val="Body"/>
-        <w:rPr>
-          <w:sz w:val="20"/>
-          <w:szCs w:val="20"/>
-        </w:rPr>
-      </w:pPr>
-      <w:r>
-        <w:rPr>
-          <w:sz w:val="20"/>
-          <w:szCs w:val="20"/>
-          <w:rtl w:val="0"/>
-          <w:lang w:val="en-US"/>
-        </w:rPr>
-        <w:t>Ultimately, it will be found that using a random forest regression model, trips can be predicted with an average error of 4 minutes. In addition, converting the problem to a classification exercise where the category of trip is predicted (short, medium, long), an average prediction accuracy of nearly 80% was achieved. Given the results, the classification based approach is recommended.</w:t>
+        <w:t xml:space="preserve"> impact: Can we accurately predict the length of a taxi ride given data that would only be known at the beginning of the trip? Doing this could have a profound impact on driver scheduling, as companies could ensure they had the necessary amount of drivers to handle the expected volume of rides at any given time. Companies could use this information to predict the fare of a ride, so passengers would know what to expect up front.</w:t>
+      </w:r>
+    </w:p>
+    <w:p>
+      <w:pPr>
+        <w:pStyle w:val="Body"/>
+        <w:rPr>
+          <w:sz w:val="20"/>
+          <w:szCs w:val="20"/>
+        </w:rPr>
+      </w:pPr>
+    </w:p>
+    <w:p>
+      <w:pPr>
+        <w:pStyle w:val="Body"/>
+        <w:rPr>
+          <w:sz w:val="20"/>
+          <w:szCs w:val="20"/>
+        </w:rPr>
+      </w:pPr>
+      <w:r>
+        <w:rPr>
+          <w:sz w:val="20"/>
+          <w:szCs w:val="20"/>
+          <w:rtl w:val="0"/>
+          <w:lang w:val="en-US"/>
+        </w:rPr>
+        <w:t>Both regression and classification models will be explored. The regression model (predict trip time in seconds) gives an average prediction error of 4 minutes. The classification model (predict trips as short, medium, or long) gives an overall prediction accuracy of 80%. Given these results, and the ability to model traffic (which has the largest impact on trip time), the classification approach is recommended.</w:t>
       </w:r>
     </w:p>
     <w:p>
@@ -1779,7 +1779,7 @@
           <w:rtl w:val="0"/>
           <w:lang w:val="en-US"/>
         </w:rPr>
-        <w:t>.</w:t>
+        <w:t>:</w:t>
       </w:r>
     </w:p>
     <w:p>
@@ -1843,17 +1843,51 @@
           <w:sz w:val="20"/>
           <w:szCs w:val="20"/>
           <w:rtl w:val="0"/>
-          <w:lang w:val="en-US"/>
-        </w:rPr>
-      </w:pPr>
-      <w:r>
-        <w:rPr>
-          <w:sz w:val="20"/>
-          <w:szCs w:val="20"/>
-          <w:rtl w:val="0"/>
-          <w:lang w:val="en-US"/>
-        </w:rPr>
-        <w:t xml:space="preserve">Bad Latitude and Longitude values </w:t>
+        </w:rPr>
+      </w:pPr>
+      <w:r>
+        <w:rPr>
+          <w:sz w:val="20"/>
+          <w:szCs w:val="20"/>
+          <w:rtl w:val="0"/>
+        </w:rPr>
+        <w:t xml:space="preserve">Bad </w:t>
+      </w:r>
+      <w:r>
+        <w:rPr>
+          <w:sz w:val="20"/>
+          <w:szCs w:val="20"/>
+          <w:rtl w:val="0"/>
+          <w:lang w:val="en-US"/>
+        </w:rPr>
+        <w:t>l</w:t>
+      </w:r>
+      <w:r>
+        <w:rPr>
+          <w:sz w:val="20"/>
+          <w:szCs w:val="20"/>
+          <w:rtl w:val="0"/>
+          <w:lang w:val="en-US"/>
+        </w:rPr>
+        <w:t xml:space="preserve">atitude and </w:t>
+      </w:r>
+      <w:r>
+        <w:rPr>
+          <w:sz w:val="20"/>
+          <w:szCs w:val="20"/>
+          <w:rtl w:val="0"/>
+          <w:lang w:val="en-US"/>
+        </w:rPr>
+        <w:t>l</w:t>
+      </w:r>
+      <w:r>
+        <w:rPr>
+          <w:sz w:val="20"/>
+          <w:szCs w:val="20"/>
+          <w:rtl w:val="0"/>
+          <w:lang w:val="en-US"/>
+        </w:rPr>
+        <w:t xml:space="preserve">ongitude values </w:t>
       </w:r>
       <w:r>
         <w:rPr>
@@ -1924,17 +1958,18 @@
           <w:sz w:val="20"/>
           <w:szCs w:val="20"/>
           <w:rtl w:val="0"/>
-        </w:rPr>
-        <w:t xml:space="preserve">– </w:t>
-      </w:r>
-      <w:r>
-        <w:rPr>
-          <w:sz w:val="20"/>
-          <w:szCs w:val="20"/>
-          <w:rtl w:val="0"/>
-          <w:lang w:val="en-US"/>
-        </w:rPr>
-        <w:t>These extremes were removed.</w:t>
+          <w:lang w:val="en-US"/>
+        </w:rPr>
+        <w:t>-</w:t>
+      </w:r>
+      <w:r>
+        <w:rPr>
+          <w:sz w:val="20"/>
+          <w:szCs w:val="20"/>
+          <w:rtl w:val="0"/>
+          <w:lang w:val="en-US"/>
+        </w:rPr>
+        <w:t xml:space="preserve"> These extremes were removed.</w:t>
       </w:r>
     </w:p>
     <w:p>
@@ -1987,17 +2022,18 @@
           <w:sz w:val="20"/>
           <w:szCs w:val="20"/>
           <w:rtl w:val="0"/>
-        </w:rPr>
-        <w:t xml:space="preserve">– </w:t>
-      </w:r>
-      <w:r>
-        <w:rPr>
-          <w:sz w:val="20"/>
-          <w:szCs w:val="20"/>
-          <w:rtl w:val="0"/>
-          <w:lang w:val="en-US"/>
-        </w:rPr>
-        <w:t xml:space="preserve">Trips averaging </w:t>
+          <w:lang w:val="en-US"/>
+        </w:rPr>
+        <w:t>-</w:t>
+      </w:r>
+      <w:r>
+        <w:rPr>
+          <w:sz w:val="20"/>
+          <w:szCs w:val="20"/>
+          <w:rtl w:val="0"/>
+          <w:lang w:val="en-US"/>
+        </w:rPr>
+        <w:t xml:space="preserve"> Trips averaging </w:t>
       </w:r>
       <w:r>
         <w:rPr>
@@ -2321,6 +2357,15 @@
         </w:rPr>
         <w:t xml:space="preserve"> were removed for our analysis</w:t>
       </w:r>
+      <w:r>
+        <w:rPr>
+          <w:sz w:val="20"/>
+          <w:szCs w:val="20"/>
+          <w:rtl w:val="0"/>
+          <w:lang w:val="en-US"/>
+        </w:rPr>
+        <w:t>.</w:t>
+      </w:r>
     </w:p>
     <w:p>
       <w:pPr>
@@ -2349,6 +2394,15 @@
         </w:rPr>
         <w:t>The jagged appearance of the trip time is due to a large number of the trips having times rounded to the minute (60 seconds, 120 seconds, and so on)</w:t>
       </w:r>
+      <w:r>
+        <w:rPr>
+          <w:sz w:val="20"/>
+          <w:szCs w:val="20"/>
+          <w:rtl w:val="0"/>
+          <w:lang w:val="en-US"/>
+        </w:rPr>
+        <w:t>.</w:t>
+      </w:r>
     </w:p>
     <w:p>
       <w:pPr>
@@ -2377,6 +2431,15 @@
         </w:rPr>
         <w:t>The distributions have a long right tail and could have a more normal distribution with a logarithmic transformation, which was not done here</w:t>
       </w:r>
+      <w:r>
+        <w:rPr>
+          <w:sz w:val="20"/>
+          <w:szCs w:val="20"/>
+          <w:rtl w:val="0"/>
+          <w:lang w:val="en-US"/>
+        </w:rPr>
+        <w:t>.</w:t>
+      </w:r>
     </w:p>
     <w:p>
       <w:pPr>
@@ -2530,7 +2593,7 @@
           <w:rtl w:val="0"/>
           <w:lang w:val="en-US"/>
         </w:rPr>
-        <w:t>. This will be discussed in the Model Performance section.</w:t>
+        <w:t>. The impact of this will be discussed in the Model Performance section.</w:t>
       </w:r>
     </w:p>
     <w:p>
@@ -2798,7 +2861,7 @@
           <w:rtl w:val="0"/>
           <w:lang w:val="en-US"/>
         </w:rPr>
-        <w:t>In addition to adding zip code and weather data, several additional features were created from the taxi data itself. Most of these had to do with modeling traffic, which is the greatest predictor of how long a given trip will take. Consider the plot of the average number of taxis over each hour of the day:</w:t>
+        <w:t>In addition to adding zip code and weather data, several additional features were created from the taxi data itself. Most of these had to do with modeling traffic, which is the greatest predictor of how long a given trip distance will take. Consider the plot of the average number of taxis over each hour of the day:</w:t>
       </w:r>
       <w:r>
         <w:rPr>
@@ -3055,7 +3118,7 @@
           <w:rtl w:val="0"/>
           <w:lang w:val="en-US"/>
         </w:rPr>
-        <w:t>, it</w:t>
+        <w:t>, and it</w:t>
       </w:r>
       <w:r>
         <w:rPr>
@@ -3091,34 +3154,25 @@
           <w:rtl w:val="0"/>
           <w:lang w:val="en-US"/>
         </w:rPr>
-        <w:t>, and s</w:t>
-      </w:r>
-      <w:r>
-        <w:rPr>
-          <w:sz w:val="20"/>
-          <w:szCs w:val="20"/>
-          <w:rtl w:val="0"/>
-          <w:lang w:val="en-US"/>
-        </w:rPr>
-        <w:t>impler models are faster to train and easier to explain</w:t>
-      </w:r>
-      <w:r>
-        <w:rPr>
-          <w:sz w:val="20"/>
-          <w:szCs w:val="20"/>
-          <w:rtl w:val="0"/>
-          <w:lang w:val="en-US"/>
-        </w:rPr>
-        <w:t xml:space="preserve">. </w:t>
-      </w:r>
-      <w:r>
-        <w:rPr>
-          <w:sz w:val="20"/>
-          <w:szCs w:val="20"/>
-          <w:rtl w:val="0"/>
-          <w:lang w:val="en-US"/>
-        </w:rPr>
-        <w:t>T</w:t>
+        <w:t>, which</w:t>
+      </w:r>
+      <w:r>
+        <w:rPr>
+          <w:sz w:val="20"/>
+          <w:szCs w:val="20"/>
+          <w:rtl w:val="0"/>
+          <w:lang w:val="en-US"/>
+        </w:rPr>
+        <w:t xml:space="preserve"> are faster to train and easier to explain</w:t>
+      </w:r>
+      <w:r>
+        <w:rPr>
+          <w:sz w:val="20"/>
+          <w:szCs w:val="20"/>
+          <w:rtl w:val="0"/>
+          <w:lang w:val="en-US"/>
+        </w:rPr>
+        <w:t>. Because tree based models were ultimately used (see the next section), t</w:t>
       </w:r>
       <w:r>
         <w:rPr>
@@ -4390,7 +4444,7 @@
           <w:rtl w:val="0"/>
           <w:lang w:val="en-US"/>
         </w:rPr>
-        <w:t>The RMSE is the standard deviation of the residuals, and is in the same units as the response variable (seconds, in this case). A lower RMSE means lower prediction error, and the random forest and xgboost regression trees performed best in this case. They will be considered for the final model selection, and the hyperparameter tuning</w:t>
+        <w:t>The RMSE is the standard deviation of the residuals, and is in the same units as the response variable (seconds, in this case). A lower RMSE means lower prediction error, and the random forest and xgboost regression trees performed best in this case. They will be considered for final model selection, and hyperparameter tuning</w:t>
       </w:r>
       <w:r>
         <w:rPr>
@@ -4652,16 +4706,16 @@
           <w:rtl w:val="0"/>
           <w:lang w:val="en-US"/>
         </w:rPr>
-        <w:t xml:space="preserve"> </w:t>
-      </w:r>
-      <w:r>
-        <w:rPr>
-          <w:sz w:val="20"/>
-          <w:szCs w:val="20"/>
-          <w:rtl w:val="0"/>
-          <w:lang w:val="en-US"/>
-        </w:rPr>
-        <w:t>Random forest models are easier to interpret</w:t>
+        <w:t xml:space="preserve"> they</w:t>
+      </w:r>
+      <w:r>
+        <w:rPr>
+          <w:sz w:val="20"/>
+          <w:szCs w:val="20"/>
+          <w:rtl w:val="0"/>
+          <w:lang w:val="en-US"/>
+        </w:rPr>
+        <w:t xml:space="preserve"> are easier to interpret</w:t>
       </w:r>
       <w:r>
         <w:rPr>
@@ -4766,7 +4820,7 @@
           <w:rtl w:val="0"/>
           <w:lang w:val="en-US"/>
         </w:rPr>
-        <w:t xml:space="preserve"> used 200 trees and 16 features, with a validation RMSE of approximately </w:t>
+        <w:t xml:space="preserve"> used 200 trees, 16 features, 5 random features for each tree, and a minimum of 6 rides in a node. The validation RMSE was just over </w:t>
       </w:r>
       <w:r>
         <w:rPr>
@@ -4784,7 +4838,7 @@
           <w:rtl w:val="0"/>
           <w:lang w:val="en-US"/>
         </w:rPr>
-        <w:t xml:space="preserve"> with an </w:t>
+        <w:t xml:space="preserve">, with an </w:t>
       </w:r>
       <w:r>
         <w:rPr>
@@ -5293,7 +5347,7 @@
           <w:rtl w:val="0"/>
           <w:lang w:val="en-US"/>
         </w:rPr>
-        <w:t xml:space="preserve">predicting the trip time down </w:t>
+        <w:t xml:space="preserve">predicting the trip time </w:t>
       </w:r>
       <w:r>
         <w:rPr>
@@ -5514,9 +5568,45 @@
           <w:sz w:val="20"/>
           <w:szCs w:val="20"/>
           <w:rtl w:val="0"/>
-          <w:lang w:val="en-US"/>
-        </w:rPr>
-        <w:t xml:space="preserve">Trips were binned into categories using the 4-quantiles: Less than 6 minutes (25% of trips), 6-16 minutes (50% of trips), and over 16 minutes (the remaining 25%). A random forest classification model was built with the same </w:t>
+          <w:lang w:val="it-IT"/>
+        </w:rPr>
+        <w:t>Trip</w:t>
+      </w:r>
+      <w:r>
+        <w:rPr>
+          <w:sz w:val="20"/>
+          <w:szCs w:val="20"/>
+          <w:rtl w:val="0"/>
+          <w:lang w:val="en-US"/>
+        </w:rPr>
+        <w:t xml:space="preserve"> times</w:t>
+      </w:r>
+      <w:r>
+        <w:rPr>
+          <w:sz w:val="20"/>
+          <w:szCs w:val="20"/>
+          <w:rtl w:val="0"/>
+          <w:lang w:val="en-US"/>
+        </w:rPr>
+        <w:t xml:space="preserve"> were binned using the 4-quantiles: </w:t>
+      </w:r>
+      <w:r>
+        <w:rPr>
+          <w:sz w:val="20"/>
+          <w:szCs w:val="20"/>
+          <w:rtl w:val="0"/>
+          <w:lang w:val="en-US"/>
+        </w:rPr>
+        <w:t>Under</w:t>
+      </w:r>
+      <w:r>
+        <w:rPr>
+          <w:sz w:val="20"/>
+          <w:szCs w:val="20"/>
+          <w:rtl w:val="0"/>
+          <w:lang w:val="en-US"/>
+        </w:rPr>
+        <w:t xml:space="preserve"> 6 minutes (25% of trips), 6-16 minutes (50% of trips), over 16 minutes (the remaining 25%). A random forest classification model was built with the same </w:t>
       </w:r>
       <w:r>
         <w:rPr>
@@ -5534,33 +5624,34 @@
           <w:rtl w:val="0"/>
           <w:lang w:val="en-US"/>
         </w:rPr>
-        <w:t xml:space="preserve"> as the regression model. The validation set performance</w:t>
-      </w:r>
-      <w:r>
-        <w:rPr>
-          <w:sz w:val="20"/>
-          <w:szCs w:val="20"/>
-          <w:rtl w:val="0"/>
-          <w:lang w:val="en-US"/>
-        </w:rPr>
-        <w:t xml:space="preserve"> and accuracy</w:t>
-      </w:r>
-      <w:r>
-        <w:rPr>
-          <w:sz w:val="20"/>
-          <w:szCs w:val="20"/>
-          <w:rtl w:val="0"/>
-        </w:rPr>
-        <w:t xml:space="preserve"> is</w:t>
-      </w:r>
-      <w:r>
-        <w:rPr>
-          <w:sz w:val="20"/>
-          <w:szCs w:val="20"/>
-          <w:rtl w:val="0"/>
-          <w:lang w:val="en-US"/>
-        </w:rPr>
-        <w:t>:</w:t>
+        <w:t xml:space="preserve"> as the regression model</w:t>
+      </w:r>
+      <w:r>
+        <w:rPr>
+          <w:sz w:val="20"/>
+          <w:szCs w:val="20"/>
+          <w:rtl w:val="0"/>
+          <w:lang w:val="en-US"/>
+        </w:rPr>
+        <w:t>. T</w:t>
+      </w:r>
+      <w:r>
+        <w:rPr>
+          <w:sz w:val="20"/>
+          <w:szCs w:val="20"/>
+          <w:rtl w:val="0"/>
+          <w:lang w:val="en-US"/>
+        </w:rPr>
+        <w:t xml:space="preserve">he </w:t>
+      </w:r>
+      <w:r>
+        <w:rPr>
+          <w:sz w:val="20"/>
+          <w:szCs w:val="20"/>
+          <w:rtl w:val="0"/>
+          <w:lang w:val="en-US"/>
+        </w:rPr>
+        <w:t>confusion matrix (left) and validation set accuracy (right) are:</w:t>
       </w:r>
     </w:p>
     <w:p>
@@ -5767,7 +5858,7 @@
         </w:rPr>
         <w:drawing>
           <wp:inline distT="0" distB="0" distL="0" distR="0">
-            <wp:extent cx="3518399" cy="2443518"/>
+            <wp:extent cx="3299100" cy="2291216"/>
             <wp:effectExtent l="0" t="0" r="0" b="0"/>
             <wp:docPr id="1073741836" name="officeArt object" descr="image12.png"/>
             <wp:cNvGraphicFramePr/>
@@ -5791,7 +5882,7 @@
                   <pic:spPr>
                     <a:xfrm>
                       <a:off x="0" y="0"/>
-                      <a:ext cx="3518399" cy="2443518"/>
+                      <a:ext cx="3299100" cy="2291216"/>
                     </a:xfrm>
                     <a:prstGeom prst="rect">
                       <a:avLst/>
@@ -5879,7 +5970,24 @@
           <w:rtl w:val="0"/>
           <w:lang w:val="en-US"/>
         </w:rPr>
-        <w:t xml:space="preserve"> given the data available.</w:t>
+        <w:t xml:space="preserve"> given the data available</w:t>
+      </w:r>
+      <w:r>
+        <w:rPr>
+          <w:sz w:val="20"/>
+          <w:szCs w:val="20"/>
+          <w:rtl w:val="0"/>
+          <w:lang w:val="en-US"/>
+        </w:rPr>
+        <w:t xml:space="preserve"> and the current ability to model traffic</w:t>
+      </w:r>
+      <w:r>
+        <w:rPr>
+          <w:sz w:val="20"/>
+          <w:szCs w:val="20"/>
+          <w:rtl w:val="0"/>
+        </w:rPr>
+        <w:t>.</w:t>
       </w:r>
     </w:p>
     <w:p>
@@ -5908,16 +6016,34 @@
           <w:rtl w:val="0"/>
           <w:lang w:val="en-US"/>
         </w:rPr>
-        <w:t xml:space="preserve">The goal of this project was to determine if the length of a taxi trip could be accurately predicted. In addition to the baseline data set, weather and locations features were added, and additional features were engineered to try and account for the traffic in the region. Ultimately, a random forest regression model was chosen to predict the trip times, and an average accuracy of ~4 minutes was achieved. Given the difficulty in accurately modeling traffic, a classification problem was explored. The results were encouraging, with an average prediction accuracy of nearly 80%. As a future exercise </w:t>
-      </w:r>
-      <w:r>
-        <w:rPr>
-          <w:sz w:val="20"/>
-          <w:szCs w:val="20"/>
-          <w:rtl w:val="0"/>
-          <w:lang w:val="en-US"/>
-        </w:rPr>
-        <w:t xml:space="preserve">more accurate measures of traffic would be </w:t>
+        <w:t xml:space="preserve">The goal of this project was to determine if the length of a taxi trip could be accurately predicted. In addition to the baseline data set, weather and locations features were added, and additional features were engineered to try and account for the traffic in the region. A random forest regression model was chosen to predict the trip times, and an average accuracy of ~4 minutes was achieved. Given the difficulty in accurately modeling traffic, a simpler classification problem was explored. The results were encouraging, with an average prediction accuracy of nearly 80%. A classification based approach is recommended given the data available and the current ability to model traffic. As a future exercise </w:t>
+      </w:r>
+      <w:r>
+        <w:rPr>
+          <w:sz w:val="20"/>
+          <w:szCs w:val="20"/>
+          <w:rtl w:val="0"/>
+          <w:lang w:val="en-US"/>
+        </w:rPr>
+        <w:t xml:space="preserve">more accurate measures of traffic </w:t>
+      </w:r>
+      <w:r>
+        <w:rPr>
+          <w:sz w:val="20"/>
+          <w:szCs w:val="20"/>
+          <w:rtl w:val="0"/>
+          <w:lang w:val="en-US"/>
+        </w:rPr>
+        <w:t>sh</w:t>
+      </w:r>
+      <w:r>
+        <w:rPr>
+          <w:sz w:val="20"/>
+          <w:szCs w:val="20"/>
+          <w:rtl w:val="0"/>
+          <w:lang w:val="en-US"/>
+        </w:rPr>
+        <w:t xml:space="preserve">ould be </w:t>
       </w:r>
       <w:r>
         <w:rPr>

</xml_diff>